<commit_message>
added text to git.docx
</commit_message>
<xml_diff>
--- a/git.docx
+++ b/git.docx
@@ -11,11 +11,6 @@
       </w:r>
     </w:p>
     <w:p>
-      <w:pPr>
-        <w:rPr>
-          <w:lang w:val="en-US"/>
-        </w:rPr>
-      </w:pPr>
       <w:proofErr w:type="gramStart"/>
       <w:r>
         <w:rPr>
@@ -25,28 +20,56 @@
       </w:r>
       <w:proofErr w:type="gramEnd"/>
       <w:r>
-        <w:rPr>
-          <w:lang w:val="en-US"/>
-        </w:rPr>
-        <w:t xml:space="preserve"> C:\Users\Илья\Documents\git</w:t>
-      </w:r>
-    </w:p>
-    <w:p>
-      <w:pPr>
-        <w:rPr>
-          <w:lang w:val="en-US"/>
-        </w:rPr>
-      </w:pPr>
-      <w:proofErr w:type="spellStart"/>
-      <w:proofErr w:type="gramStart"/>
-      <w:r>
-        <w:rPr>
-          <w:lang w:val="en-US"/>
-        </w:rPr>
-        <w:t>git</w:t>
-      </w:r>
-      <w:proofErr w:type="spellEnd"/>
-      <w:proofErr w:type="gramEnd"/>
+        <w:t xml:space="preserve"> </w:t>
+      </w:r>
+      <w:r>
+        <w:rPr>
+          <w:lang w:val="en-US"/>
+        </w:rPr>
+        <w:t>C</w:t>
+      </w:r>
+      <w:r>
+        <w:t>:\</w:t>
+      </w:r>
+      <w:r>
+        <w:rPr>
+          <w:lang w:val="en-US"/>
+        </w:rPr>
+        <w:t>Users</w:t>
+      </w:r>
+      <w:r>
+        <w:t>\Илья\</w:t>
+      </w:r>
+      <w:r>
+        <w:rPr>
+          <w:lang w:val="en-US"/>
+        </w:rPr>
+        <w:t>Documents</w:t>
+      </w:r>
+      <w:r>
+        <w:t>\</w:t>
+      </w:r>
+      <w:r>
+        <w:rPr>
+          <w:lang w:val="en-US"/>
+        </w:rPr>
+        <w:t>git</w:t>
+      </w:r>
+    </w:p>
+    <w:p>
+      <w:pPr>
+        <w:rPr>
+          <w:lang w:val="en-US"/>
+        </w:rPr>
+      </w:pPr>
+      <w:proofErr w:type="spellStart"/>
+      <w:r>
+        <w:rPr>
+          <w:lang w:val="en-US"/>
+        </w:rPr>
+        <w:t>git</w:t>
+      </w:r>
+      <w:proofErr w:type="spellEnd"/>
       <w:r>
         <w:rPr>
           <w:lang w:val="en-US"/>
@@ -146,14 +169,12 @@
           <w:lang w:val="en-US"/>
         </w:rPr>
       </w:pPr>
-      <w:proofErr w:type="gramStart"/>
       <w:r>
         <w:rPr>
           <w:lang w:val="en-US"/>
         </w:rPr>
         <w:t>clear</w:t>
       </w:r>
-      <w:proofErr w:type="gramEnd"/>
     </w:p>
     <w:p>
       <w:pPr>
@@ -166,38 +187,23 @@
           <w:lang w:val="en-US"/>
         </w:rPr>
         <w:tab/>
-      </w:r>
-      <w:proofErr w:type="gramStart"/>
-      <w:r>
-        <w:rPr>
-          <w:lang w:val="en-US"/>
-        </w:rPr>
-        <w:t>add</w:t>
-      </w:r>
-      <w:proofErr w:type="gramEnd"/>
-      <w:r>
-        <w:rPr>
-          <w:lang w:val="en-US"/>
-        </w:rPr>
-        <w:t xml:space="preserve"> file 'hello_world.txt'</w:t>
-      </w:r>
-    </w:p>
-    <w:p>
-      <w:pPr>
-        <w:rPr>
-          <w:lang w:val="en-US"/>
-        </w:rPr>
-      </w:pPr>
-      <w:proofErr w:type="spellStart"/>
-      <w:proofErr w:type="gramStart"/>
-      <w:r>
-        <w:rPr>
-          <w:lang w:val="en-US"/>
-        </w:rPr>
-        <w:t>git</w:t>
-      </w:r>
-      <w:proofErr w:type="spellEnd"/>
-      <w:proofErr w:type="gramEnd"/>
+        <w:t>add file 'hello_world.txt'</w:t>
+      </w:r>
+    </w:p>
+    <w:p>
+      <w:pPr>
+        <w:rPr>
+          <w:lang w:val="en-US"/>
+        </w:rPr>
+      </w:pPr>
+      <w:proofErr w:type="spellStart"/>
+      <w:r>
+        <w:rPr>
+          <w:lang w:val="en-US"/>
+        </w:rPr>
+        <w:t>git</w:t>
+      </w:r>
+      <w:proofErr w:type="spellEnd"/>
       <w:r>
         <w:rPr>
           <w:lang w:val="en-US"/>
@@ -240,15 +246,13 @@
         </w:rPr>
       </w:pPr>
       <w:proofErr w:type="spellStart"/>
-      <w:proofErr w:type="gramStart"/>
-      <w:r>
-        <w:rPr>
-          <w:lang w:val="en-US"/>
-        </w:rPr>
-        <w:t>git</w:t>
-      </w:r>
-      <w:proofErr w:type="spellEnd"/>
-      <w:proofErr w:type="gramEnd"/>
+      <w:r>
+        <w:rPr>
+          <w:lang w:val="en-US"/>
+        </w:rPr>
+        <w:t>git</w:t>
+      </w:r>
+      <w:proofErr w:type="spellEnd"/>
       <w:r>
         <w:rPr>
           <w:lang w:val="en-US"/>
@@ -263,15 +267,13 @@
         </w:rPr>
       </w:pPr>
       <w:proofErr w:type="spellStart"/>
-      <w:proofErr w:type="gramStart"/>
-      <w:r>
-        <w:rPr>
-          <w:lang w:val="en-US"/>
-        </w:rPr>
-        <w:t>git</w:t>
-      </w:r>
-      <w:proofErr w:type="spellEnd"/>
-      <w:proofErr w:type="gramEnd"/>
+      <w:r>
+        <w:rPr>
+          <w:lang w:val="en-US"/>
+        </w:rPr>
+        <w:t>git</w:t>
+      </w:r>
+      <w:proofErr w:type="spellEnd"/>
       <w:r>
         <w:rPr>
           <w:lang w:val="en-US"/>
@@ -300,15 +302,13 @@
         </w:rPr>
       </w:pPr>
       <w:proofErr w:type="spellStart"/>
-      <w:proofErr w:type="gramStart"/>
-      <w:r>
-        <w:rPr>
-          <w:lang w:val="en-US"/>
-        </w:rPr>
-        <w:t>git</w:t>
-      </w:r>
-      <w:proofErr w:type="spellEnd"/>
-      <w:proofErr w:type="gramEnd"/>
+      <w:r>
+        <w:rPr>
+          <w:lang w:val="en-US"/>
+        </w:rPr>
+        <w:t>git</w:t>
+      </w:r>
+      <w:proofErr w:type="spellEnd"/>
       <w:r>
         <w:rPr>
           <w:lang w:val="en-US"/>
@@ -350,37 +350,27 @@
       <w:r>
         <w:tab/>
       </w:r>
-      <w:proofErr w:type="gramStart"/>
-      <w:r>
-        <w:rPr>
-          <w:lang w:val="en-US"/>
-        </w:rPr>
-        <w:t>add</w:t>
-      </w:r>
-      <w:proofErr w:type="gramEnd"/>
-      <w:r>
-        <w:rPr>
-          <w:lang w:val="en-US"/>
-        </w:rPr>
-        <w:t xml:space="preserve"> file git.docx</w:t>
-      </w:r>
-    </w:p>
-    <w:p>
-      <w:pPr>
-        <w:rPr>
-          <w:lang w:val="en-US"/>
-        </w:rPr>
-      </w:pPr>
-      <w:proofErr w:type="spellStart"/>
-      <w:proofErr w:type="gramStart"/>
-      <w:r>
-        <w:rPr>
-          <w:lang w:val="en-US"/>
-        </w:rPr>
-        <w:t>git</w:t>
-      </w:r>
-      <w:proofErr w:type="spellEnd"/>
-      <w:proofErr w:type="gramEnd"/>
+      <w:r>
+        <w:rPr>
+          <w:lang w:val="en-US"/>
+        </w:rPr>
+        <w:t>add file git.docx</w:t>
+      </w:r>
+    </w:p>
+    <w:p>
+      <w:pPr>
+        <w:rPr>
+          <w:lang w:val="en-US"/>
+        </w:rPr>
+      </w:pPr>
+      <w:proofErr w:type="spellStart"/>
+      <w:r>
+        <w:rPr>
+          <w:lang w:val="en-US"/>
+        </w:rPr>
+        <w:t>git</w:t>
+      </w:r>
+      <w:proofErr w:type="spellEnd"/>
       <w:r>
         <w:rPr>
           <w:lang w:val="en-US"/>
@@ -409,15 +399,13 @@
         </w:rPr>
       </w:pPr>
       <w:proofErr w:type="spellStart"/>
-      <w:proofErr w:type="gramStart"/>
-      <w:r>
-        <w:rPr>
-          <w:lang w:val="en-US"/>
-        </w:rPr>
-        <w:t>git</w:t>
-      </w:r>
-      <w:proofErr w:type="spellEnd"/>
-      <w:proofErr w:type="gramEnd"/>
+      <w:r>
+        <w:rPr>
+          <w:lang w:val="en-US"/>
+        </w:rPr>
+        <w:t>git</w:t>
+      </w:r>
+      <w:proofErr w:type="spellEnd"/>
       <w:r>
         <w:rPr>
           <w:lang w:val="en-US"/>
@@ -432,15 +420,13 @@
         </w:rPr>
       </w:pPr>
       <w:proofErr w:type="spellStart"/>
-      <w:proofErr w:type="gramStart"/>
-      <w:r>
-        <w:rPr>
-          <w:lang w:val="en-US"/>
-        </w:rPr>
-        <w:t>git</w:t>
-      </w:r>
-      <w:proofErr w:type="spellEnd"/>
-      <w:proofErr w:type="gramEnd"/>
+      <w:r>
+        <w:rPr>
+          <w:lang w:val="en-US"/>
+        </w:rPr>
+        <w:t>git</w:t>
+      </w:r>
+      <w:proofErr w:type="spellEnd"/>
       <w:r>
         <w:rPr>
           <w:lang w:val="en-US"/>
@@ -469,15 +455,13 @@
         </w:rPr>
       </w:pPr>
       <w:proofErr w:type="spellStart"/>
-      <w:proofErr w:type="gramStart"/>
-      <w:r>
-        <w:rPr>
-          <w:lang w:val="en-US"/>
-        </w:rPr>
-        <w:t>git</w:t>
-      </w:r>
-      <w:proofErr w:type="spellEnd"/>
-      <w:proofErr w:type="gramEnd"/>
+      <w:r>
+        <w:rPr>
+          <w:lang w:val="en-US"/>
+        </w:rPr>
+        <w:t>git</w:t>
+      </w:r>
+      <w:proofErr w:type="spellEnd"/>
       <w:r>
         <w:rPr>
           <w:lang w:val="en-US"/>
@@ -506,15 +490,13 @@
         </w:rPr>
       </w:pPr>
       <w:proofErr w:type="spellStart"/>
-      <w:proofErr w:type="gramStart"/>
-      <w:r>
-        <w:rPr>
-          <w:lang w:val="en-US"/>
-        </w:rPr>
-        <w:t>git</w:t>
-      </w:r>
-      <w:proofErr w:type="spellEnd"/>
-      <w:proofErr w:type="gramEnd"/>
+      <w:r>
+        <w:rPr>
+          <w:lang w:val="en-US"/>
+        </w:rPr>
+        <w:t>git</w:t>
+      </w:r>
+      <w:proofErr w:type="spellEnd"/>
       <w:r>
         <w:rPr>
           <w:lang w:val="en-US"/>
@@ -557,15 +539,13 @@
         </w:rPr>
       </w:pPr>
       <w:proofErr w:type="spellStart"/>
-      <w:proofErr w:type="gramStart"/>
-      <w:r>
-        <w:rPr>
-          <w:lang w:val="en-US"/>
-        </w:rPr>
-        <w:t>git</w:t>
-      </w:r>
-      <w:proofErr w:type="spellEnd"/>
-      <w:proofErr w:type="gramEnd"/>
+      <w:r>
+        <w:rPr>
+          <w:lang w:val="en-US"/>
+        </w:rPr>
+        <w:t>git</w:t>
+      </w:r>
+      <w:proofErr w:type="spellEnd"/>
       <w:r>
         <w:rPr>
           <w:lang w:val="en-US"/>
@@ -594,15 +574,13 @@
         </w:rPr>
       </w:pPr>
       <w:proofErr w:type="spellStart"/>
-      <w:proofErr w:type="gramStart"/>
-      <w:r>
-        <w:rPr>
-          <w:lang w:val="en-US"/>
-        </w:rPr>
-        <w:t>git</w:t>
-      </w:r>
-      <w:proofErr w:type="spellEnd"/>
-      <w:proofErr w:type="gramEnd"/>
+      <w:r>
+        <w:rPr>
+          <w:lang w:val="en-US"/>
+        </w:rPr>
+        <w:t>git</w:t>
+      </w:r>
+      <w:proofErr w:type="spellEnd"/>
       <w:r>
         <w:rPr>
           <w:lang w:val="en-US"/>
@@ -680,7 +658,6 @@
           <w:lang w:val="en-US"/>
         </w:rPr>
       </w:pPr>
-      <w:proofErr w:type="gramStart"/>
       <w:r>
         <w:rPr>
           <w:lang w:val="en-US"/>
@@ -688,7 +665,6 @@
         <w:lastRenderedPageBreak/>
         <w:t>clear</w:t>
       </w:r>
-      <w:proofErr w:type="gramEnd"/>
     </w:p>
     <w:p>
       <w:pPr>
@@ -701,17 +677,9 @@
           <w:lang w:val="en-US"/>
         </w:rPr>
         <w:tab/>
-        <w:t>Add file Screenshot_</w:t>
-      </w:r>
-      <w:proofErr w:type="gramStart"/>
-      <w:r>
-        <w:rPr>
-          <w:lang w:val="en-US"/>
-        </w:rPr>
-        <w:t>1.png(</w:t>
-      </w:r>
-      <w:proofErr w:type="spellStart"/>
-      <w:proofErr w:type="gramEnd"/>
+        <w:t>Add file Screenshot_1.png(</w:t>
+      </w:r>
+      <w:proofErr w:type="spellStart"/>
       <w:r>
         <w:rPr>
           <w:lang w:val="en-US"/>
@@ -775,15 +743,13 @@
         </w:rPr>
       </w:pPr>
       <w:proofErr w:type="spellStart"/>
-      <w:proofErr w:type="gramStart"/>
-      <w:r>
-        <w:rPr>
-          <w:lang w:val="en-US"/>
-        </w:rPr>
-        <w:t>git</w:t>
-      </w:r>
-      <w:proofErr w:type="spellEnd"/>
-      <w:proofErr w:type="gramEnd"/>
+      <w:r>
+        <w:rPr>
+          <w:lang w:val="en-US"/>
+        </w:rPr>
+        <w:t>git</w:t>
+      </w:r>
+      <w:proofErr w:type="spellEnd"/>
       <w:r>
         <w:rPr>
           <w:lang w:val="en-US"/>
@@ -858,15 +824,13 @@
         </w:rPr>
       </w:pPr>
       <w:proofErr w:type="spellStart"/>
-      <w:proofErr w:type="gramStart"/>
-      <w:r>
-        <w:rPr>
-          <w:lang w:val="en-US"/>
-        </w:rPr>
-        <w:t>git</w:t>
-      </w:r>
-      <w:proofErr w:type="spellEnd"/>
-      <w:proofErr w:type="gramEnd"/>
+      <w:r>
+        <w:rPr>
+          <w:lang w:val="en-US"/>
+        </w:rPr>
+        <w:t>git</w:t>
+      </w:r>
+      <w:proofErr w:type="spellEnd"/>
       <w:r>
         <w:rPr>
           <w:lang w:val="en-US"/>
@@ -895,15 +859,13 @@
         </w:rPr>
       </w:pPr>
       <w:proofErr w:type="spellStart"/>
-      <w:proofErr w:type="gramStart"/>
-      <w:r>
-        <w:rPr>
-          <w:lang w:val="en-US"/>
-        </w:rPr>
-        <w:t>git</w:t>
-      </w:r>
-      <w:proofErr w:type="spellEnd"/>
-      <w:proofErr w:type="gramEnd"/>
+      <w:r>
+        <w:rPr>
+          <w:lang w:val="en-US"/>
+        </w:rPr>
+        <w:t>git</w:t>
+      </w:r>
+      <w:proofErr w:type="spellEnd"/>
       <w:r>
         <w:rPr>
           <w:lang w:val="en-US"/>
@@ -918,15 +880,13 @@
         </w:rPr>
       </w:pPr>
       <w:proofErr w:type="spellStart"/>
-      <w:proofErr w:type="gramStart"/>
-      <w:r>
-        <w:rPr>
-          <w:lang w:val="en-US"/>
-        </w:rPr>
-        <w:t>git</w:t>
-      </w:r>
-      <w:proofErr w:type="spellEnd"/>
-      <w:proofErr w:type="gramEnd"/>
+      <w:r>
+        <w:rPr>
+          <w:lang w:val="en-US"/>
+        </w:rPr>
+        <w:t>git</w:t>
+      </w:r>
+      <w:proofErr w:type="spellEnd"/>
       <w:r>
         <w:rPr>
           <w:lang w:val="en-US"/>
@@ -950,15 +910,13 @@
     </w:p>
     <w:p>
       <w:proofErr w:type="spellStart"/>
-      <w:proofErr w:type="gramStart"/>
-      <w:r>
-        <w:rPr>
-          <w:lang w:val="en-US"/>
-        </w:rPr>
-        <w:t>git</w:t>
-      </w:r>
-      <w:proofErr w:type="spellEnd"/>
-      <w:proofErr w:type="gramEnd"/>
+      <w:r>
+        <w:rPr>
+          <w:lang w:val="en-US"/>
+        </w:rPr>
+        <w:t>git</w:t>
+      </w:r>
+      <w:proofErr w:type="spellEnd"/>
       <w:r>
         <w:t xml:space="preserve"> </w:t>
       </w:r>
@@ -1015,15 +973,13 @@
         </w:rPr>
       </w:pPr>
       <w:proofErr w:type="spellStart"/>
-      <w:proofErr w:type="gramStart"/>
-      <w:r>
-        <w:rPr>
-          <w:lang w:val="en-US"/>
-        </w:rPr>
-        <w:t>git</w:t>
-      </w:r>
-      <w:proofErr w:type="spellEnd"/>
-      <w:proofErr w:type="gramEnd"/>
+      <w:r>
+        <w:rPr>
+          <w:lang w:val="en-US"/>
+        </w:rPr>
+        <w:t>git</w:t>
+      </w:r>
+      <w:proofErr w:type="spellEnd"/>
       <w:r>
         <w:rPr>
           <w:lang w:val="en-US"/>
@@ -1038,15 +994,13 @@
         </w:rPr>
       </w:pPr>
       <w:proofErr w:type="spellStart"/>
-      <w:proofErr w:type="gramStart"/>
-      <w:r>
-        <w:rPr>
-          <w:lang w:val="en-US"/>
-        </w:rPr>
-        <w:t>git</w:t>
-      </w:r>
-      <w:proofErr w:type="spellEnd"/>
-      <w:proofErr w:type="gramEnd"/>
+      <w:r>
+        <w:rPr>
+          <w:lang w:val="en-US"/>
+        </w:rPr>
+        <w:t>git</w:t>
+      </w:r>
+      <w:proofErr w:type="spellEnd"/>
       <w:r>
         <w:rPr>
           <w:lang w:val="en-US"/>
@@ -1061,15 +1015,13 @@
         </w:rPr>
       </w:pPr>
       <w:proofErr w:type="spellStart"/>
-      <w:proofErr w:type="gramStart"/>
-      <w:r>
-        <w:rPr>
-          <w:lang w:val="en-US"/>
-        </w:rPr>
-        <w:t>git</w:t>
-      </w:r>
-      <w:proofErr w:type="spellEnd"/>
-      <w:proofErr w:type="gramEnd"/>
+      <w:r>
+        <w:rPr>
+          <w:lang w:val="en-US"/>
+        </w:rPr>
+        <w:t>git</w:t>
+      </w:r>
+      <w:proofErr w:type="spellEnd"/>
       <w:r>
         <w:rPr>
           <w:lang w:val="en-US"/>
@@ -1098,15 +1050,13 @@
         </w:rPr>
       </w:pPr>
       <w:proofErr w:type="spellStart"/>
-      <w:proofErr w:type="gramStart"/>
-      <w:r>
-        <w:rPr>
-          <w:lang w:val="en-US"/>
-        </w:rPr>
-        <w:t>git</w:t>
-      </w:r>
-      <w:proofErr w:type="spellEnd"/>
-      <w:proofErr w:type="gramEnd"/>
+      <w:r>
+        <w:rPr>
+          <w:lang w:val="en-US"/>
+        </w:rPr>
+        <w:t>git</w:t>
+      </w:r>
+      <w:proofErr w:type="spellEnd"/>
       <w:r>
         <w:rPr>
           <w:lang w:val="en-US"/>
@@ -1131,15 +1081,13 @@
     </w:p>
     <w:p>
       <w:proofErr w:type="spellStart"/>
-      <w:proofErr w:type="gramStart"/>
-      <w:r>
-        <w:rPr>
-          <w:lang w:val="en-US"/>
-        </w:rPr>
-        <w:t>git</w:t>
-      </w:r>
-      <w:proofErr w:type="spellEnd"/>
-      <w:proofErr w:type="gramEnd"/>
+      <w:r>
+        <w:rPr>
+          <w:lang w:val="en-US"/>
+        </w:rPr>
+        <w:t>git</w:t>
+      </w:r>
+      <w:proofErr w:type="spellEnd"/>
       <w:r>
         <w:t xml:space="preserve"> </w:t>
       </w:r>
@@ -1174,15 +1122,13 @@
         </w:rPr>
       </w:pPr>
       <w:proofErr w:type="spellStart"/>
-      <w:proofErr w:type="gramStart"/>
-      <w:r>
-        <w:rPr>
-          <w:lang w:val="en-US"/>
-        </w:rPr>
-        <w:t>git</w:t>
-      </w:r>
-      <w:proofErr w:type="spellEnd"/>
-      <w:proofErr w:type="gramEnd"/>
+      <w:r>
+        <w:rPr>
+          <w:lang w:val="en-US"/>
+        </w:rPr>
+        <w:t>git</w:t>
+      </w:r>
+      <w:proofErr w:type="spellEnd"/>
       <w:r>
         <w:rPr>
           <w:lang w:val="en-US"/>
@@ -1197,15 +1143,13 @@
         </w:rPr>
       </w:pPr>
       <w:proofErr w:type="spellStart"/>
-      <w:proofErr w:type="gramStart"/>
-      <w:r>
-        <w:rPr>
-          <w:lang w:val="en-US"/>
-        </w:rPr>
-        <w:t>git</w:t>
-      </w:r>
-      <w:proofErr w:type="spellEnd"/>
-      <w:proofErr w:type="gramEnd"/>
+      <w:r>
+        <w:rPr>
+          <w:lang w:val="en-US"/>
+        </w:rPr>
+        <w:t>git</w:t>
+      </w:r>
+      <w:proofErr w:type="spellEnd"/>
       <w:r>
         <w:rPr>
           <w:lang w:val="en-US"/>
@@ -1220,15 +1164,13 @@
         </w:rPr>
       </w:pPr>
       <w:proofErr w:type="spellStart"/>
-      <w:proofErr w:type="gramStart"/>
-      <w:r>
-        <w:rPr>
-          <w:lang w:val="en-US"/>
-        </w:rPr>
-        <w:t>git</w:t>
-      </w:r>
-      <w:proofErr w:type="spellEnd"/>
-      <w:proofErr w:type="gramEnd"/>
+      <w:r>
+        <w:rPr>
+          <w:lang w:val="en-US"/>
+        </w:rPr>
+        <w:t>git</w:t>
+      </w:r>
+      <w:proofErr w:type="spellEnd"/>
       <w:r>
         <w:rPr>
           <w:lang w:val="en-US"/>
@@ -1243,15 +1185,13 @@
         </w:rPr>
       </w:pPr>
       <w:proofErr w:type="spellStart"/>
-      <w:proofErr w:type="gramStart"/>
-      <w:r>
-        <w:rPr>
-          <w:lang w:val="en-US"/>
-        </w:rPr>
-        <w:t>git</w:t>
-      </w:r>
-      <w:proofErr w:type="spellEnd"/>
-      <w:proofErr w:type="gramEnd"/>
+      <w:r>
+        <w:rPr>
+          <w:lang w:val="en-US"/>
+        </w:rPr>
+        <w:t>git</w:t>
+      </w:r>
+      <w:proofErr w:type="spellEnd"/>
       <w:r>
         <w:rPr>
           <w:lang w:val="en-US"/>
@@ -1266,15 +1206,13 @@
         </w:rPr>
       </w:pPr>
       <w:proofErr w:type="spellStart"/>
-      <w:proofErr w:type="gramStart"/>
-      <w:r>
-        <w:rPr>
-          <w:lang w:val="en-US"/>
-        </w:rPr>
-        <w:t>git</w:t>
-      </w:r>
-      <w:proofErr w:type="spellEnd"/>
-      <w:proofErr w:type="gramEnd"/>
+      <w:r>
+        <w:rPr>
+          <w:lang w:val="en-US"/>
+        </w:rPr>
+        <w:t>git</w:t>
+      </w:r>
+      <w:proofErr w:type="spellEnd"/>
       <w:r>
         <w:rPr>
           <w:lang w:val="en-US"/>
@@ -1289,15 +1227,13 @@
         </w:rPr>
       </w:pPr>
       <w:proofErr w:type="spellStart"/>
-      <w:proofErr w:type="gramStart"/>
-      <w:r>
-        <w:rPr>
-          <w:lang w:val="en-US"/>
-        </w:rPr>
-        <w:t>git</w:t>
-      </w:r>
-      <w:proofErr w:type="spellEnd"/>
-      <w:proofErr w:type="gramEnd"/>
+      <w:r>
+        <w:rPr>
+          <w:lang w:val="en-US"/>
+        </w:rPr>
+        <w:t>git</w:t>
+      </w:r>
+      <w:proofErr w:type="spellEnd"/>
       <w:r>
         <w:rPr>
           <w:lang w:val="en-US"/>
@@ -1312,15 +1248,13 @@
         </w:rPr>
       </w:pPr>
       <w:proofErr w:type="spellStart"/>
-      <w:proofErr w:type="gramStart"/>
-      <w:r>
-        <w:rPr>
-          <w:lang w:val="en-US"/>
-        </w:rPr>
-        <w:t>git</w:t>
-      </w:r>
-      <w:proofErr w:type="spellEnd"/>
-      <w:proofErr w:type="gramEnd"/>
+      <w:r>
+        <w:rPr>
+          <w:lang w:val="en-US"/>
+        </w:rPr>
+        <w:t>git</w:t>
+      </w:r>
+      <w:proofErr w:type="spellEnd"/>
       <w:r>
         <w:rPr>
           <w:lang w:val="en-US"/>
@@ -1330,7 +1264,6 @@
     </w:p>
     <w:p>
       <w:proofErr w:type="spellStart"/>
-      <w:proofErr w:type="gramStart"/>
       <w:r>
         <w:rPr>
           <w:lang w:val="en-US"/>
@@ -1339,7 +1272,6 @@
         <w:t>git</w:t>
       </w:r>
       <w:proofErr w:type="spellEnd"/>
-      <w:proofErr w:type="gramEnd"/>
       <w:r>
         <w:t xml:space="preserve"> </w:t>
       </w:r>
@@ -1381,15 +1313,13 @@
         </w:rPr>
       </w:pPr>
       <w:proofErr w:type="spellStart"/>
-      <w:proofErr w:type="gramStart"/>
-      <w:r>
-        <w:rPr>
-          <w:lang w:val="en-US"/>
-        </w:rPr>
-        <w:t>git</w:t>
-      </w:r>
-      <w:proofErr w:type="spellEnd"/>
-      <w:proofErr w:type="gramEnd"/>
+      <w:r>
+        <w:rPr>
+          <w:lang w:val="en-US"/>
+        </w:rPr>
+        <w:t>git</w:t>
+      </w:r>
+      <w:proofErr w:type="spellEnd"/>
       <w:r>
         <w:rPr>
           <w:lang w:val="en-US"/>
@@ -1404,15 +1334,13 @@
         </w:rPr>
       </w:pPr>
       <w:proofErr w:type="spellStart"/>
-      <w:proofErr w:type="gramStart"/>
-      <w:r>
-        <w:rPr>
-          <w:lang w:val="en-US"/>
-        </w:rPr>
-        <w:t>git</w:t>
-      </w:r>
-      <w:proofErr w:type="spellEnd"/>
-      <w:proofErr w:type="gramEnd"/>
+      <w:r>
+        <w:rPr>
+          <w:lang w:val="en-US"/>
+        </w:rPr>
+        <w:t>git</w:t>
+      </w:r>
+      <w:proofErr w:type="spellEnd"/>
       <w:r>
         <w:rPr>
           <w:lang w:val="en-US"/>
@@ -1426,26 +1354,27 @@
           <w:lang w:val="en-US"/>
         </w:rPr>
       </w:pPr>
-      <w:proofErr w:type="gramStart"/>
       <w:r>
         <w:rPr>
           <w:lang w:val="en-US"/>
         </w:rPr>
         <w:t>clear</w:t>
       </w:r>
-      <w:proofErr w:type="gramEnd"/>
-    </w:p>
-    <w:p>
-      <w:proofErr w:type="spellStart"/>
-      <w:proofErr w:type="gramStart"/>
-      <w:r>
-        <w:rPr>
-          <w:lang w:val="en-US"/>
-        </w:rPr>
-        <w:t>git</w:t>
-      </w:r>
-      <w:proofErr w:type="spellEnd"/>
-      <w:proofErr w:type="gramEnd"/>
+    </w:p>
+    <w:p>
+      <w:pPr>
+        <w:rPr>
+          <w:lang w:val="en-US"/>
+        </w:rPr>
+      </w:pPr>
+      <w:proofErr w:type="spellStart"/>
+      <w:r>
+        <w:rPr>
+          <w:lang w:val="en-US"/>
+        </w:rPr>
+        <w:t>git</w:t>
+      </w:r>
+      <w:proofErr w:type="spellEnd"/>
       <w:r>
         <w:rPr>
           <w:lang w:val="en-US"/>
@@ -1454,6 +1383,203 @@
       </w:r>
     </w:p>
     <w:p>
+      <w:pPr>
+        <w:rPr>
+          <w:lang w:val="en-US"/>
+        </w:rPr>
+      </w:pPr>
+      <w:r>
+        <w:rPr>
+          <w:lang w:val="en-US"/>
+        </w:rPr>
+        <w:t>git checkout readme</w:t>
+      </w:r>
+    </w:p>
+    <w:p>
+      <w:pPr>
+        <w:rPr>
+          <w:lang w:val="en-US"/>
+        </w:rPr>
+      </w:pPr>
+      <w:r>
+        <w:rPr>
+          <w:lang w:val="en-US"/>
+        </w:rPr>
+        <w:tab/>
+        <w:t>Add file readme.md</w:t>
+      </w:r>
+    </w:p>
+    <w:p>
+      <w:pPr>
+        <w:rPr>
+          <w:lang w:val="en-US"/>
+        </w:rPr>
+      </w:pPr>
+      <w:r>
+        <w:rPr>
+          <w:lang w:val="en-US"/>
+        </w:rPr>
+        <w:t>get status</w:t>
+      </w:r>
+    </w:p>
+    <w:p>
+      <w:pPr>
+        <w:rPr>
+          <w:lang w:val="en-US"/>
+        </w:rPr>
+      </w:pPr>
+      <w:r>
+        <w:rPr>
+          <w:lang w:val="en-US"/>
+        </w:rPr>
+        <w:t>git add [TAB]</w:t>
+      </w:r>
+    </w:p>
+    <w:p>
+      <w:pPr>
+        <w:rPr>
+          <w:lang w:val="en-US"/>
+        </w:rPr>
+      </w:pPr>
+      <w:r>
+        <w:rPr>
+          <w:lang w:val="en-US"/>
+        </w:rPr>
+        <w:t>git commit -m "Created file readme.md"</w:t>
+      </w:r>
+    </w:p>
+    <w:p>
+      <w:pPr>
+        <w:rPr>
+          <w:lang w:val="en-US"/>
+        </w:rPr>
+      </w:pPr>
+      <w:proofErr w:type="spellStart"/>
+      <w:r>
+        <w:rPr>
+          <w:lang w:val="en-US"/>
+        </w:rPr>
+        <w:t>git</w:t>
+      </w:r>
+      <w:proofErr w:type="spellEnd"/>
+      <w:r>
+        <w:rPr>
+          <w:lang w:val="en-US"/>
+        </w:rPr>
+        <w:t xml:space="preserve"> status</w:t>
+      </w:r>
+    </w:p>
+    <w:p>
+      <w:pPr>
+        <w:rPr>
+          <w:lang w:val="en-US"/>
+        </w:rPr>
+      </w:pPr>
+      <w:r>
+        <w:rPr>
+          <w:lang w:val="en-US"/>
+        </w:rPr>
+        <w:tab/>
+        <w:t>Screenshot_10.png</w:t>
+      </w:r>
+    </w:p>
+    <w:p>
+      <w:pPr>
+        <w:rPr>
+          <w:lang w:val="en-US"/>
+        </w:rPr>
+      </w:pPr>
+      <w:proofErr w:type="spellStart"/>
+      <w:r>
+        <w:rPr>
+          <w:lang w:val="en-US"/>
+        </w:rPr>
+        <w:t>git</w:t>
+      </w:r>
+      <w:proofErr w:type="spellEnd"/>
+      <w:r>
+        <w:rPr>
+          <w:lang w:val="en-US"/>
+        </w:rPr>
+        <w:t xml:space="preserve"> checkout master</w:t>
+      </w:r>
+    </w:p>
+    <w:p>
+      <w:pPr>
+        <w:rPr>
+          <w:lang w:val="en-US"/>
+        </w:rPr>
+      </w:pPr>
+      <w:proofErr w:type="spellStart"/>
+      <w:r>
+        <w:rPr>
+          <w:lang w:val="en-US"/>
+        </w:rPr>
+        <w:t>git</w:t>
+      </w:r>
+      <w:proofErr w:type="spellEnd"/>
+      <w:r>
+        <w:rPr>
+          <w:lang w:val="en-US"/>
+        </w:rPr>
+        <w:t xml:space="preserve"> merge readme</w:t>
+      </w:r>
+    </w:p>
+    <w:p>
+      <w:pPr>
+        <w:rPr>
+          <w:lang w:val="en-US"/>
+        </w:rPr>
+      </w:pPr>
+      <w:proofErr w:type="spellStart"/>
+      <w:r>
+        <w:rPr>
+          <w:lang w:val="en-US"/>
+        </w:rPr>
+        <w:t>git</w:t>
+      </w:r>
+      <w:proofErr w:type="spellEnd"/>
+      <w:r>
+        <w:rPr>
+          <w:lang w:val="en-US"/>
+        </w:rPr>
+        <w:t xml:space="preserve"> status</w:t>
+      </w:r>
+    </w:p>
+    <w:p>
+      <w:pPr>
+        <w:rPr>
+          <w:lang w:val="en-US"/>
+        </w:rPr>
+      </w:pPr>
+      <w:proofErr w:type="spellStart"/>
+      <w:r>
+        <w:rPr>
+          <w:lang w:val="en-US"/>
+        </w:rPr>
+        <w:t>git</w:t>
+      </w:r>
+      <w:proofErr w:type="spellEnd"/>
+      <w:r>
+        <w:rPr>
+          <w:lang w:val="en-US"/>
+        </w:rPr>
+        <w:t xml:space="preserve"> branch -D readme</w:t>
+      </w:r>
+    </w:p>
+    <w:p>
+      <w:pPr>
+        <w:rPr>
+          <w:lang w:val="en-US"/>
+        </w:rPr>
+      </w:pPr>
+    </w:p>
+    <w:p>
+      <w:pPr>
+        <w:rPr>
+          <w:lang w:val="en-US"/>
+        </w:rPr>
+      </w:pPr>
       <w:bookmarkStart w:id="0" w:name="_GoBack"/>
       <w:bookmarkEnd w:id="0"/>
     </w:p>

</xml_diff>